<commit_message>
Final... Revisar la carpeta de Documentos... y ultima libreta...
</commit_message>
<xml_diff>
--- a/documentos/Historia KPI - Ingeniería.docx
+++ b/documentos/Historia KPI - Ingeniería.docx
@@ -24,104 +24,72 @@
       </w:r>
     </w:p>
     <w:p>
-      <w:r>
-        <w:t>* Andrés Burruel.</w:t>
-      </w:r>
-    </w:p>
-    <w:p>
-      <w:r>
-        <w:t>* Rodolfo Jaramillo.</w:t>
-      </w:r>
-    </w:p>
-    <w:p>
-      <w:r>
-        <w:t>* David Peña.</w:t>
-      </w:r>
-    </w:p>
-    <w:p>
-      <w:r>
-        <w:t xml:space="preserve">* </w:t>
-      </w:r>
-      <w:proofErr w:type="spellStart"/>
-      <w:r>
-        <w:t>Viowi</w:t>
-      </w:r>
-      <w:proofErr w:type="spellEnd"/>
-      <w:r>
-        <w:t xml:space="preserve"> </w:t>
-      </w:r>
-      <w:proofErr w:type="spellStart"/>
-      <w:r>
-        <w:t>Cabrisas</w:t>
-      </w:r>
-      <w:proofErr w:type="spellEnd"/>
-      <w:r>
-        <w:t>.</w:t>
-      </w:r>
-    </w:p>
-    <w:p>
-      <w:pPr>
-        <w:rPr>
-          <w:rFonts w:ascii="Segoe UI" w:hAnsi="Segoe UI" w:cs="Segoe UI"/>
-          <w:color w:val="242424"/>
-          <w:sz w:val="26"/>
-          <w:szCs w:val="26"/>
-          <w:shd w:val="clear" w:color="auto" w:fill="E8F2F4"/>
-        </w:rPr>
-      </w:pPr>
-      <w:r>
-        <w:rPr>
-          <w:rFonts w:ascii="Segoe UI" w:hAnsi="Segoe UI" w:cs="Segoe UI"/>
-          <w:color w:val="242424"/>
-          <w:sz w:val="26"/>
-          <w:szCs w:val="26"/>
-          <w:shd w:val="clear" w:color="auto" w:fill="E8F2F4"/>
-        </w:rPr>
-        <w:t>¿</w:t>
-      </w:r>
-      <w:proofErr w:type="spellStart"/>
-      <w:r>
-        <w:rPr>
-          <w:rFonts w:ascii="Segoe UI" w:hAnsi="Segoe UI" w:cs="Segoe UI"/>
-          <w:color w:val="242424"/>
-          <w:sz w:val="26"/>
-          <w:szCs w:val="26"/>
-          <w:shd w:val="clear" w:color="auto" w:fill="E8F2F4"/>
-        </w:rPr>
-        <w:t>Cuales</w:t>
-      </w:r>
-      <w:proofErr w:type="spellEnd"/>
-      <w:r>
-        <w:rPr>
-          <w:rFonts w:ascii="Segoe UI" w:hAnsi="Segoe UI" w:cs="Segoe UI"/>
-          <w:color w:val="242424"/>
-          <w:sz w:val="26"/>
-          <w:szCs w:val="26"/>
-          <w:shd w:val="clear" w:color="auto" w:fill="E8F2F4"/>
-        </w:rPr>
-        <w:t xml:space="preserve"> datos se van a utilizar? ¿</w:t>
-      </w:r>
-      <w:proofErr w:type="spellStart"/>
-      <w:r>
-        <w:rPr>
-          <w:rFonts w:ascii="Segoe UI" w:hAnsi="Segoe UI" w:cs="Segoe UI"/>
-          <w:color w:val="242424"/>
-          <w:sz w:val="26"/>
-          <w:szCs w:val="26"/>
-          <w:shd w:val="clear" w:color="auto" w:fill="E8F2F4"/>
-        </w:rPr>
-        <w:t>Cual</w:t>
-      </w:r>
-      <w:proofErr w:type="spellEnd"/>
-      <w:r>
-        <w:rPr>
-          <w:rFonts w:ascii="Segoe UI" w:hAnsi="Segoe UI" w:cs="Segoe UI"/>
-          <w:color w:val="242424"/>
-          <w:sz w:val="26"/>
-          <w:szCs w:val="26"/>
-          <w:shd w:val="clear" w:color="auto" w:fill="E8F2F4"/>
-        </w:rPr>
-        <w:t xml:space="preserve"> es la fuente de los datos? ¿Son confiables los datos?</w:t>
+      <w:pPr>
+        <w:pStyle w:val="Prrafodelista"/>
+        <w:numPr>
+          <w:ilvl w:val="0"/>
+          <w:numId w:val="2"/>
+        </w:numPr>
+      </w:pPr>
+      <w:r>
+        <w:t>Andrés Burruel.</w:t>
+      </w:r>
+    </w:p>
+    <w:p>
+      <w:pPr>
+        <w:pStyle w:val="Prrafodelista"/>
+        <w:numPr>
+          <w:ilvl w:val="0"/>
+          <w:numId w:val="2"/>
+        </w:numPr>
+      </w:pPr>
+      <w:r>
+        <w:t>David Peña.</w:t>
+      </w:r>
+    </w:p>
+    <w:p>
+      <w:pPr>
+        <w:pStyle w:val="Prrafodelista"/>
+        <w:numPr>
+          <w:ilvl w:val="0"/>
+          <w:numId w:val="2"/>
+        </w:numPr>
+      </w:pPr>
+      <w:r>
+        <w:t>Rodolfo Jaramillo.</w:t>
+      </w:r>
+    </w:p>
+    <w:p>
+      <w:pPr>
+        <w:pStyle w:val="Prrafodelista"/>
+        <w:numPr>
+          <w:ilvl w:val="0"/>
+          <w:numId w:val="2"/>
+        </w:numPr>
+      </w:pPr>
+      <w:r>
+        <w:t>Viowi Cabrisas.</w:t>
+      </w:r>
+    </w:p>
+    <w:p>
+      <w:pPr>
+        <w:rPr>
+          <w:rFonts w:ascii="Segoe UI" w:hAnsi="Segoe UI" w:cs="Segoe UI"/>
+          <w:color w:val="242424"/>
+          <w:sz w:val="26"/>
+          <w:szCs w:val="26"/>
+          <w:shd w:val="clear" w:color="auto" w:fill="E8F2F4"/>
+        </w:rPr>
+      </w:pPr>
+      <w:r>
+        <w:rPr>
+          <w:rFonts w:ascii="Segoe UI" w:hAnsi="Segoe UI" w:cs="Segoe UI"/>
+          <w:color w:val="242424"/>
+          <w:sz w:val="26"/>
+          <w:szCs w:val="26"/>
+          <w:shd w:val="clear" w:color="auto" w:fill="E8F2F4"/>
+        </w:rPr>
+        <w:t>¿Cuales datos se van a utilizar? ¿Cual es la fuente de los datos? ¿Son confiables los datos?</w:t>
       </w:r>
     </w:p>
     <w:p>
@@ -152,56 +120,28 @@
     </w:p>
     <w:p>
       <w:r>
-        <w:t xml:space="preserve">Fuente de Datos: SIPO UNISON. Contiene datos sociodemográficos de los aspirantes tales como: la edad, nacionalidad, sexo, estado civil, número de hijos. Datos académicos tales como la titulación y experiencia laboral de los aspirantes; y finalmente el status del </w:t>
-      </w:r>
-      <w:r>
-        <w:t>aspirante,</w:t>
-      </w:r>
-      <w:r>
-        <w:t xml:space="preserve"> así como su id.</w:t>
-      </w:r>
-    </w:p>
-    <w:p>
-      <w:pPr>
-        <w:rPr>
-          <w:rFonts w:ascii="Segoe UI" w:hAnsi="Segoe UI" w:cs="Segoe UI"/>
-          <w:color w:val="242424"/>
-          <w:sz w:val="26"/>
-          <w:szCs w:val="26"/>
-          <w:shd w:val="clear" w:color="auto" w:fill="E8F2F4"/>
-        </w:rPr>
-      </w:pPr>
-      <w:r>
-        <w:rPr>
-          <w:rFonts w:ascii="Segoe UI" w:hAnsi="Segoe UI" w:cs="Segoe UI"/>
-          <w:color w:val="242424"/>
-          <w:sz w:val="26"/>
-          <w:szCs w:val="26"/>
-          <w:shd w:val="clear" w:color="auto" w:fill="E8F2F4"/>
-        </w:rPr>
-        <w:t>¿</w:t>
-      </w:r>
-      <w:proofErr w:type="spellStart"/>
-      <w:r>
-        <w:rPr>
-          <w:rFonts w:ascii="Segoe UI" w:hAnsi="Segoe UI" w:cs="Segoe UI"/>
-          <w:color w:val="242424"/>
-          <w:sz w:val="26"/>
-          <w:szCs w:val="26"/>
-          <w:shd w:val="clear" w:color="auto" w:fill="E8F2F4"/>
-        </w:rPr>
-        <w:t>Cual</w:t>
-      </w:r>
-      <w:proofErr w:type="spellEnd"/>
-      <w:r>
-        <w:rPr>
-          <w:rFonts w:ascii="Segoe UI" w:hAnsi="Segoe UI" w:cs="Segoe UI"/>
-          <w:color w:val="242424"/>
-          <w:sz w:val="26"/>
-          <w:szCs w:val="26"/>
-          <w:shd w:val="clear" w:color="auto" w:fill="E8F2F4"/>
-        </w:rPr>
-        <w:t xml:space="preserve"> es la delimitación de la historia en función de los datos?</w:t>
+        <w:t>Fuente de Datos: SIPO UNISON. Contiene datos sociodemográficos de los aspirantes tales como: la edad, nacionalidad, sexo, estado civil, número de hijos. Datos académicos tales como la titulación y experiencia laboral de los aspirantes; y finalmente el status del aspirante, así como su id.</w:t>
+      </w:r>
+    </w:p>
+    <w:p>
+      <w:pPr>
+        <w:rPr>
+          <w:rFonts w:ascii="Segoe UI" w:hAnsi="Segoe UI" w:cs="Segoe UI"/>
+          <w:color w:val="242424"/>
+          <w:sz w:val="26"/>
+          <w:szCs w:val="26"/>
+          <w:shd w:val="clear" w:color="auto" w:fill="E8F2F4"/>
+        </w:rPr>
+      </w:pPr>
+      <w:r>
+        <w:rPr>
+          <w:rFonts w:ascii="Segoe UI" w:hAnsi="Segoe UI" w:cs="Segoe UI"/>
+          <w:color w:val="242424"/>
+          <w:sz w:val="26"/>
+          <w:szCs w:val="26"/>
+          <w:shd w:val="clear" w:color="auto" w:fill="E8F2F4"/>
+        </w:rPr>
+        <w:t>¿Cual es la delimitación de la historia en función de los datos?</w:t>
       </w:r>
     </w:p>
     <w:p>
@@ -211,52 +151,15 @@
     </w:p>
     <w:p>
       <w:r>
+        <w:rPr>
+          <w:noProof/>
+        </w:rPr>
         <w:lastRenderedPageBreak/>
         <w:drawing>
           <wp:inline distT="0" distB="0" distL="0" distR="0" wp14:anchorId="21A23C68" wp14:editId="63AE1802">
             <wp:extent cx="5612130" cy="4467860"/>
             <wp:effectExtent l="0" t="0" r="7620" b="8890"/>
             <wp:docPr id="1" name="Imagen 1"/>
-            <wp:cNvGraphicFramePr>
-              <a:graphicFrameLocks xmlns:a="http://schemas.openxmlformats.org/drawingml/2006/main" noChangeAspect="1"/>
-            </wp:cNvGraphicFramePr>
-            <a:graphic xmlns:a="http://schemas.openxmlformats.org/drawingml/2006/main">
-              <a:graphicData uri="http://schemas.openxmlformats.org/drawingml/2006/picture">
-                <pic:pic xmlns:pic="http://schemas.openxmlformats.org/drawingml/2006/picture">
-                  <pic:nvPicPr>
-                    <pic:cNvPr id="1" name=""/>
-                    <pic:cNvPicPr/>
-                  </pic:nvPicPr>
-                  <pic:blipFill>
-                    <a:blip r:embed="rId4"/>
-                    <a:stretch>
-                      <a:fillRect/>
-                    </a:stretch>
-                  </pic:blipFill>
-                  <pic:spPr>
-                    <a:xfrm>
-                      <a:off x="0" y="0"/>
-                      <a:ext cx="5612130" cy="4467860"/>
-                    </a:xfrm>
-                    <a:prstGeom prst="rect">
-                      <a:avLst/>
-                    </a:prstGeom>
-                  </pic:spPr>
-                </pic:pic>
-              </a:graphicData>
-            </a:graphic>
-          </wp:inline>
-        </w:drawing>
-      </w:r>
-    </w:p>
-    <w:p/>
-    <w:p>
-      <w:r>
-        <w:drawing>
-          <wp:inline distT="0" distB="0" distL="0" distR="0" wp14:anchorId="5D04D554" wp14:editId="3C28044C">
-            <wp:extent cx="5612130" cy="2761615"/>
-            <wp:effectExtent l="0" t="0" r="7620" b="635"/>
-            <wp:docPr id="2" name="Imagen 2"/>
             <wp:cNvGraphicFramePr>
               <a:graphicFrameLocks xmlns:a="http://schemas.openxmlformats.org/drawingml/2006/main" noChangeAspect="1"/>
             </wp:cNvGraphicFramePr>
@@ -276,6 +179,49 @@
                   <pic:spPr>
                     <a:xfrm>
                       <a:off x="0" y="0"/>
+                      <a:ext cx="5612130" cy="4467860"/>
+                    </a:xfrm>
+                    <a:prstGeom prst="rect">
+                      <a:avLst/>
+                    </a:prstGeom>
+                  </pic:spPr>
+                </pic:pic>
+              </a:graphicData>
+            </a:graphic>
+          </wp:inline>
+        </w:drawing>
+      </w:r>
+    </w:p>
+    <w:p/>
+    <w:p>
+      <w:r>
+        <w:rPr>
+          <w:noProof/>
+        </w:rPr>
+        <w:drawing>
+          <wp:inline distT="0" distB="0" distL="0" distR="0" wp14:anchorId="5D04D554" wp14:editId="3C28044C">
+            <wp:extent cx="5612130" cy="2761615"/>
+            <wp:effectExtent l="0" t="0" r="7620" b="635"/>
+            <wp:docPr id="2" name="Imagen 2"/>
+            <wp:cNvGraphicFramePr>
+              <a:graphicFrameLocks xmlns:a="http://schemas.openxmlformats.org/drawingml/2006/main" noChangeAspect="1"/>
+            </wp:cNvGraphicFramePr>
+            <a:graphic xmlns:a="http://schemas.openxmlformats.org/drawingml/2006/main">
+              <a:graphicData uri="http://schemas.openxmlformats.org/drawingml/2006/picture">
+                <pic:pic xmlns:pic="http://schemas.openxmlformats.org/drawingml/2006/picture">
+                  <pic:nvPicPr>
+                    <pic:cNvPr id="1" name=""/>
+                    <pic:cNvPicPr/>
+                  </pic:nvPicPr>
+                  <pic:blipFill>
+                    <a:blip r:embed="rId6"/>
+                    <a:stretch>
+                      <a:fillRect/>
+                    </a:stretch>
+                  </pic:blipFill>
+                  <pic:spPr>
+                    <a:xfrm>
+                      <a:off x="0" y="0"/>
                       <a:ext cx="5612130" cy="2761615"/>
                     </a:xfrm>
                     <a:prstGeom prst="rect">
@@ -335,34 +281,18 @@
           <w:szCs w:val="26"/>
           <w:shd w:val="clear" w:color="auto" w:fill="E8F2F4"/>
         </w:rPr>
-        <w:t>¿</w:t>
-      </w:r>
-      <w:proofErr w:type="spellStart"/>
-      <w:r>
-        <w:rPr>
-          <w:rFonts w:ascii="Segoe UI" w:hAnsi="Segoe UI" w:cs="Segoe UI"/>
-          <w:color w:val="242424"/>
-          <w:sz w:val="26"/>
-          <w:szCs w:val="26"/>
-          <w:shd w:val="clear" w:color="auto" w:fill="E8F2F4"/>
-        </w:rPr>
-        <w:t>Cual</w:t>
-      </w:r>
-      <w:proofErr w:type="spellEnd"/>
-      <w:r>
-        <w:rPr>
-          <w:rFonts w:ascii="Segoe UI" w:hAnsi="Segoe UI" w:cs="Segoe UI"/>
-          <w:color w:val="242424"/>
-          <w:sz w:val="26"/>
-          <w:szCs w:val="26"/>
-          <w:shd w:val="clear" w:color="auto" w:fill="E8F2F4"/>
-        </w:rPr>
-        <w:t xml:space="preserve"> es el tema central de la historia que vamos a contar?</w:t>
-      </w:r>
-    </w:p>
-    <w:p>
-      <w:r>
-        <w:t>El tema central de la historia a contar se va a enfocar en caracterizar el proceso de selección de los aspirantes a la Maestría en Ciencia de Datos de la Universidad de Sonora, desde su inicio en el 2020 hasta el presente año; y la heterogeneidad de los aceptados.</w:t>
+        <w:t>¿Cual es el tema central de la historia que vamos a contar?</w:t>
+      </w:r>
+    </w:p>
+    <w:p>
+      <w:r>
+        <w:t xml:space="preserve">El tema central de la historia a contar se va a enfocar en caracterizar el proceso de selección de los aspirantes a la Maestría en Ciencia de Datos de la Universidad de Sonora, desde su inicio en el 2020 hasta el presente </w:t>
+      </w:r>
+      <w:r>
+        <w:t>2023</w:t>
+      </w:r>
+      <w:r>
+        <w:t>; y la heterogeneidad de los aceptados.</w:t>
       </w:r>
     </w:p>
     <w:p>
@@ -384,31 +314,7 @@
           <w:shd w:val="clear" w:color="auto" w:fill="E8F2F4"/>
           <w:lang w:eastAsia="es-MX"/>
         </w:rPr>
-        <w:t>¿</w:t>
-      </w:r>
-      <w:proofErr w:type="spellStart"/>
-      <w:r>
-        <w:rPr>
-          <w:rFonts w:ascii="Segoe UI" w:eastAsia="Times New Roman" w:hAnsi="Segoe UI" w:cs="Segoe UI"/>
-          <w:color w:val="242424"/>
-          <w:sz w:val="26"/>
-          <w:szCs w:val="26"/>
-          <w:shd w:val="clear" w:color="auto" w:fill="E8F2F4"/>
-          <w:lang w:eastAsia="es-MX"/>
-        </w:rPr>
-        <w:t>Porqué</w:t>
-      </w:r>
-      <w:proofErr w:type="spellEnd"/>
-      <w:r>
-        <w:rPr>
-          <w:rFonts w:ascii="Segoe UI" w:eastAsia="Times New Roman" w:hAnsi="Segoe UI" w:cs="Segoe UI"/>
-          <w:color w:val="242424"/>
-          <w:sz w:val="26"/>
-          <w:szCs w:val="26"/>
-          <w:shd w:val="clear" w:color="auto" w:fill="E8F2F4"/>
-          <w:lang w:eastAsia="es-MX"/>
-        </w:rPr>
-        <w:t xml:space="preserve"> debería importarle a la audiencia seleccionada?</w:t>
+        <w:t>¿Porqué debería importarle a la audiencia seleccionada?</w:t>
       </w:r>
     </w:p>
     <w:p/>
@@ -435,29 +341,7 @@
           <w:szCs w:val="26"/>
           <w:shd w:val="clear" w:color="auto" w:fill="E8F2F4"/>
         </w:rPr>
-        <w:t xml:space="preserve">¿Que aprendimos? ¿Para </w:t>
-      </w:r>
-      <w:proofErr w:type="spellStart"/>
-      <w:r>
-        <w:rPr>
-          <w:rFonts w:ascii="Segoe UI" w:hAnsi="Segoe UI" w:cs="Segoe UI"/>
-          <w:color w:val="242424"/>
-          <w:sz w:val="26"/>
-          <w:szCs w:val="26"/>
-          <w:shd w:val="clear" w:color="auto" w:fill="E8F2F4"/>
-        </w:rPr>
-        <w:t>que</w:t>
-      </w:r>
-      <w:proofErr w:type="spellEnd"/>
-      <w:r>
-        <w:rPr>
-          <w:rFonts w:ascii="Segoe UI" w:hAnsi="Segoe UI" w:cs="Segoe UI"/>
-          <w:color w:val="242424"/>
-          <w:sz w:val="26"/>
-          <w:szCs w:val="26"/>
-          <w:shd w:val="clear" w:color="auto" w:fill="E8F2F4"/>
-        </w:rPr>
-        <w:t xml:space="preserve"> puede servir?</w:t>
+        <w:t>¿Que aprendimos? ¿Para que puede servir?</w:t>
       </w:r>
     </w:p>
     <w:p>
@@ -543,7 +427,7 @@
                     <pic:cNvPicPr/>
                   </pic:nvPicPr>
                   <pic:blipFill>
-                    <a:blip r:embed="rId6">
+                    <a:blip r:embed="rId7">
                       <a:extLst>
                         <a:ext uri="{28A0092B-C50C-407E-A947-70E740481C1C}">
                           <a14:useLocalDpi xmlns:a14="http://schemas.microsoft.com/office/drawing/2010/main" val="0"/>
@@ -594,7 +478,7 @@
                     <pic:cNvPicPr/>
                   </pic:nvPicPr>
                   <pic:blipFill>
-                    <a:blip r:embed="rId7">
+                    <a:blip r:embed="rId8">
                       <a:extLst>
                         <a:ext uri="{28A0092B-C50C-407E-A947-70E740481C1C}">
                           <a14:useLocalDpi xmlns:a14="http://schemas.microsoft.com/office/drawing/2010/main" val="0"/>
@@ -646,7 +530,7 @@
                     <pic:cNvPicPr/>
                   </pic:nvPicPr>
                   <pic:blipFill>
-                    <a:blip r:embed="rId8">
+                    <a:blip r:embed="rId9">
                       <a:extLst>
                         <a:ext uri="{28A0092B-C50C-407E-A947-70E740481C1C}">
                           <a14:useLocalDpi xmlns:a14="http://schemas.microsoft.com/office/drawing/2010/main" val="0"/>
@@ -697,7 +581,7 @@
                     <pic:cNvPicPr/>
                   </pic:nvPicPr>
                   <pic:blipFill>
-                    <a:blip r:embed="rId9">
+                    <a:blip r:embed="rId10">
                       <a:extLst>
                         <a:ext uri="{28A0092B-C50C-407E-A947-70E740481C1C}">
                           <a14:useLocalDpi xmlns:a14="http://schemas.microsoft.com/office/drawing/2010/main" val="0"/>
@@ -749,7 +633,7 @@
                     <pic:cNvPicPr/>
                   </pic:nvPicPr>
                   <pic:blipFill>
-                    <a:blip r:embed="rId10">
+                    <a:blip r:embed="rId11">
                       <a:extLst>
                         <a:ext uri="{28A0092B-C50C-407E-A947-70E740481C1C}">
                           <a14:useLocalDpi xmlns:a14="http://schemas.microsoft.com/office/drawing/2010/main" val="0"/>
@@ -806,55 +690,7 @@
           <w:shd w:val="clear" w:color="auto" w:fill="E8F2F4"/>
           <w:lang w:eastAsia="es-MX"/>
         </w:rPr>
-        <w:t xml:space="preserve">Agrega de 3 a 5 archivos en </w:t>
-      </w:r>
-      <w:proofErr w:type="spellStart"/>
-      <w:r>
-        <w:rPr>
-          <w:rFonts w:ascii="Segoe UI" w:eastAsia="Times New Roman" w:hAnsi="Segoe UI" w:cs="Segoe UI"/>
-          <w:color w:val="242424"/>
-          <w:sz w:val="26"/>
-          <w:szCs w:val="26"/>
-          <w:shd w:val="clear" w:color="auto" w:fill="E8F2F4"/>
-          <w:lang w:eastAsia="es-MX"/>
-        </w:rPr>
-        <w:t>pdf</w:t>
-      </w:r>
-      <w:proofErr w:type="spellEnd"/>
-      <w:r>
-        <w:rPr>
-          <w:rFonts w:ascii="Segoe UI" w:eastAsia="Times New Roman" w:hAnsi="Segoe UI" w:cs="Segoe UI"/>
-          <w:color w:val="242424"/>
-          <w:sz w:val="26"/>
-          <w:szCs w:val="26"/>
-          <w:shd w:val="clear" w:color="auto" w:fill="E8F2F4"/>
-          <w:lang w:eastAsia="es-MX"/>
-        </w:rPr>
-        <w:t xml:space="preserve"> con una breve descripción de </w:t>
-      </w:r>
-      <w:proofErr w:type="spellStart"/>
-      <w:r>
-        <w:rPr>
-          <w:rFonts w:ascii="Segoe UI" w:eastAsia="Times New Roman" w:hAnsi="Segoe UI" w:cs="Segoe UI"/>
-          <w:color w:val="242424"/>
-          <w:sz w:val="26"/>
-          <w:szCs w:val="26"/>
-          <w:shd w:val="clear" w:color="auto" w:fill="E8F2F4"/>
-          <w:lang w:eastAsia="es-MX"/>
-        </w:rPr>
-        <w:t>KPIs</w:t>
-      </w:r>
-      <w:proofErr w:type="spellEnd"/>
-      <w:r>
-        <w:rPr>
-          <w:rFonts w:ascii="Segoe UI" w:eastAsia="Times New Roman" w:hAnsi="Segoe UI" w:cs="Segoe UI"/>
-          <w:color w:val="242424"/>
-          <w:sz w:val="26"/>
-          <w:szCs w:val="26"/>
-          <w:shd w:val="clear" w:color="auto" w:fill="E8F2F4"/>
-          <w:lang w:eastAsia="es-MX"/>
-        </w:rPr>
-        <w:t xml:space="preserve"> que puedas utilizar para contar tu historia. Usa de forma muy relajada una definición similar a las vistas en el curso. Numéralos.</w:t>
+        <w:t>Agrega de 3 a 5 archivos en pdf con una breve descripción de KPIs que puedas utilizar para contar tu historia. Usa de forma muy relajada una definición similar a las vistas en el curso. Numéralos.</w:t>
       </w:r>
     </w:p>
     <w:p>
@@ -898,18 +734,7 @@
           <w:szCs w:val="21"/>
           <w:lang w:eastAsia="es-MX"/>
         </w:rPr>
-        <w:t xml:space="preserve">ropuestas de </w:t>
-      </w:r>
-      <w:proofErr w:type="spellStart"/>
-      <w:r>
-        <w:rPr>
-          <w:rFonts w:ascii="Consolas" w:eastAsia="Times New Roman" w:hAnsi="Consolas" w:cs="Times New Roman"/>
-          <w:color w:val="3B3B3B"/>
-          <w:sz w:val="21"/>
-          <w:szCs w:val="21"/>
-          <w:lang w:eastAsia="es-MX"/>
-        </w:rPr>
-        <w:t>K</w:t>
+        <w:t>ropuestas de K</w:t>
       </w:r>
       <w:r>
         <w:rPr>
@@ -931,7 +756,6 @@
         </w:rPr>
         <w:t>'s</w:t>
       </w:r>
-      <w:proofErr w:type="spellEnd"/>
       <w:r>
         <w:rPr>
           <w:rFonts w:ascii="Consolas" w:eastAsia="Times New Roman" w:hAnsi="Consolas" w:cs="Times New Roman"/>
@@ -1358,73 +1182,7 @@
           <w:szCs w:val="21"/>
           <w:lang w:eastAsia="es-MX"/>
         </w:rPr>
-        <w:t>    IA-A = (51 - Edad) + (17 - Experiencia) + (</w:t>
-      </w:r>
-      <w:proofErr w:type="spellStart"/>
-      <w:r>
-        <w:rPr>
-          <w:rFonts w:ascii="Consolas" w:eastAsia="Times New Roman" w:hAnsi="Consolas" w:cs="Times New Roman"/>
-          <w:color w:val="3B3B3B"/>
-          <w:sz w:val="21"/>
-          <w:szCs w:val="21"/>
-          <w:lang w:eastAsia="es-MX"/>
-        </w:rPr>
-        <w:t>Promedio_Licenciatura</w:t>
-      </w:r>
-      <w:proofErr w:type="spellEnd"/>
-      <w:r>
-        <w:rPr>
-          <w:rFonts w:ascii="Consolas" w:eastAsia="Times New Roman" w:hAnsi="Consolas" w:cs="Times New Roman"/>
-          <w:color w:val="3B3B3B"/>
-          <w:sz w:val="21"/>
-          <w:szCs w:val="21"/>
-          <w:lang w:eastAsia="es-MX"/>
-        </w:rPr>
-        <w:t xml:space="preserve"> - 75) + (</w:t>
-      </w:r>
-      <w:proofErr w:type="spellStart"/>
-      <w:r>
-        <w:rPr>
-          <w:rFonts w:ascii="Consolas" w:eastAsia="Times New Roman" w:hAnsi="Consolas" w:cs="Times New Roman"/>
-          <w:color w:val="3B3B3B"/>
-          <w:sz w:val="21"/>
-          <w:szCs w:val="21"/>
-          <w:lang w:eastAsia="es-MX"/>
-        </w:rPr>
-        <w:t>Nacionalidad_Bool</w:t>
-      </w:r>
-      <w:proofErr w:type="spellEnd"/>
-      <w:r>
-        <w:rPr>
-          <w:rFonts w:ascii="Consolas" w:eastAsia="Times New Roman" w:hAnsi="Consolas" w:cs="Times New Roman"/>
-          <w:color w:val="3B3B3B"/>
-          <w:sz w:val="21"/>
-          <w:szCs w:val="21"/>
-          <w:lang w:eastAsia="es-MX"/>
-        </w:rPr>
-        <w:t xml:space="preserve"> * 20) + (</w:t>
-      </w:r>
-      <w:proofErr w:type="spellStart"/>
-      <w:r>
-        <w:rPr>
-          <w:rFonts w:ascii="Consolas" w:eastAsia="Times New Roman" w:hAnsi="Consolas" w:cs="Times New Roman"/>
-          <w:color w:val="3B3B3B"/>
-          <w:sz w:val="21"/>
-          <w:szCs w:val="21"/>
-          <w:lang w:eastAsia="es-MX"/>
-        </w:rPr>
-        <w:t>Sexo_Fem_True</w:t>
-      </w:r>
-      <w:proofErr w:type="spellEnd"/>
-      <w:r>
-        <w:rPr>
-          <w:rFonts w:ascii="Consolas" w:eastAsia="Times New Roman" w:hAnsi="Consolas" w:cs="Times New Roman"/>
-          <w:color w:val="3B3B3B"/>
-          <w:sz w:val="21"/>
-          <w:szCs w:val="21"/>
-          <w:lang w:eastAsia="es-MX"/>
-        </w:rPr>
-        <w:t xml:space="preserve"> * 15)</w:t>
+        <w:t>    IA-A = (51 - Edad) + (17 - Experiencia) + (Promedio_Licenciatura - 75) + (Nacionalidad_Bool * 20) + (Sexo_Fem_True * 15)</w:t>
       </w:r>
     </w:p>
     <w:p>
@@ -1488,11 +1246,97 @@
       <w:pPr>
         <w:rPr>
           <w:rFonts w:ascii="Segoe UI" w:hAnsi="Segoe UI" w:cs="Segoe UI"/>
+          <w:color w:val="242424"/>
+          <w:sz w:val="26"/>
+          <w:szCs w:val="26"/>
+          <w:shd w:val="clear" w:color="auto" w:fill="E8F2F4"/>
+        </w:rPr>
+      </w:pPr>
+      <w:r>
+        <w:rPr>
+          <w:rFonts w:ascii="Segoe UI" w:hAnsi="Segoe UI" w:cs="Segoe UI"/>
+          <w:noProof/>
           <w:color w:val="014446"/>
           <w:sz w:val="32"/>
           <w:szCs w:val="32"/>
           <w:shd w:val="clear" w:color="auto" w:fill="E8F2F4"/>
         </w:rPr>
+        <w:drawing>
+          <wp:anchor distT="0" distB="0" distL="114300" distR="114300" simplePos="0" relativeHeight="251658240" behindDoc="0" locked="0" layoutInCell="1" allowOverlap="1" wp14:anchorId="267E5838" wp14:editId="60927F93">
+            <wp:simplePos x="0" y="0"/>
+            <wp:positionH relativeFrom="margin">
+              <wp:align>left</wp:align>
+            </wp:positionH>
+            <wp:positionV relativeFrom="paragraph">
+              <wp:posOffset>534035</wp:posOffset>
+            </wp:positionV>
+            <wp:extent cx="5612130" cy="2481580"/>
+            <wp:effectExtent l="0" t="0" r="7620" b="0"/>
+            <wp:wrapTopAndBottom/>
+            <wp:docPr id="8" name="Imagen 8"/>
+            <wp:cNvGraphicFramePr>
+              <a:graphicFrameLocks xmlns:a="http://schemas.openxmlformats.org/drawingml/2006/main" noChangeAspect="1"/>
+            </wp:cNvGraphicFramePr>
+            <a:graphic xmlns:a="http://schemas.openxmlformats.org/drawingml/2006/main">
+              <a:graphicData uri="http://schemas.openxmlformats.org/drawingml/2006/picture">
+                <pic:pic xmlns:pic="http://schemas.openxmlformats.org/drawingml/2006/picture">
+                  <pic:nvPicPr>
+                    <pic:cNvPr id="1" name=""/>
+                    <pic:cNvPicPr/>
+                  </pic:nvPicPr>
+                  <pic:blipFill>
+                    <a:blip r:embed="rId12">
+                      <a:extLst>
+                        <a:ext uri="{28A0092B-C50C-407E-A947-70E740481C1C}">
+                          <a14:useLocalDpi xmlns:a14="http://schemas.microsoft.com/office/drawing/2010/main" val="0"/>
+                        </a:ext>
+                      </a:extLst>
+                    </a:blip>
+                    <a:stretch>
+                      <a:fillRect/>
+                    </a:stretch>
+                  </pic:blipFill>
+                  <pic:spPr>
+                    <a:xfrm>
+                      <a:off x="0" y="0"/>
+                      <a:ext cx="5612130" cy="2481580"/>
+                    </a:xfrm>
+                    <a:prstGeom prst="rect">
+                      <a:avLst/>
+                    </a:prstGeom>
+                  </pic:spPr>
+                </pic:pic>
+              </a:graphicData>
+            </a:graphic>
+            <wp14:sizeRelH relativeFrom="page">
+              <wp14:pctWidth>0</wp14:pctWidth>
+            </wp14:sizeRelH>
+            <wp14:sizeRelV relativeFrom="page">
+              <wp14:pctHeight>0</wp14:pctHeight>
+            </wp14:sizeRelV>
+          </wp:anchor>
+        </w:drawing>
+      </w:r>
+      <w:r>
+        <w:rPr>
+          <w:rFonts w:ascii="Segoe UI" w:hAnsi="Segoe UI" w:cs="Segoe UI"/>
+          <w:color w:val="242424"/>
+          <w:sz w:val="26"/>
+          <w:szCs w:val="26"/>
+          <w:shd w:val="clear" w:color="auto" w:fill="E8F2F4"/>
+        </w:rPr>
+        <w:t>En función de su importancia (de más accionable y más específico a menos específico) ordena en importancia los KPIs definidos</w:t>
+      </w:r>
+    </w:p>
+    <w:p>
+      <w:pPr>
+        <w:rPr>
+          <w:rFonts w:ascii="Segoe UI" w:hAnsi="Segoe UI" w:cs="Segoe UI"/>
+          <w:color w:val="242424"/>
+          <w:sz w:val="26"/>
+          <w:szCs w:val="26"/>
+          <w:shd w:val="clear" w:color="auto" w:fill="E8F2F4"/>
+        </w:rPr>
       </w:pPr>
       <w:r>
         <w:rPr>
@@ -1502,20 +1346,87 @@
           <w:szCs w:val="32"/>
           <w:shd w:val="clear" w:color="auto" w:fill="E8F2F4"/>
         </w:rPr>
+        <w:lastRenderedPageBreak/>
+        <w:t>Arco narrativo</w:t>
+      </w:r>
+    </w:p>
+    <w:p>
+      <w:r>
+        <w:t>Durante el proceso de selección de aplicantes a la maestría en Ciencia de Datos de la Universidad de Sonora, se aspira a que el conjunto de estudiantes seleccionados o aceptados sea: el que mejor desempeño tenga, que represente de la forma más acertada a la población total de aplicantes y que sea lo más heterogénea posible. Ante esto, una problemática que se tiene es: ¿Los criterios actuales de evaluación están admitiendo un grupo de estudiantes con estas características?</w:t>
+      </w:r>
+    </w:p>
+    <w:p>
+      <w:r>
+        <w:t>Para analizar este dilema, se tienen disponibles los datos de aplicantes a la maestría en Ciencia de Datos de los últimos cuatro años. De estos datos, se seleccionaron características como sexo, edad y promedio de licenciatura.</w:t>
+      </w:r>
+    </w:p>
+    <w:p>
+      <w:r>
+        <w:t>La historia que intentamos contar se va a enfocar en estudiar las relaciones entre los aspirantes y los aceptados, en función variables dadas.</w:t>
+      </w:r>
+    </w:p>
+    <w:p>
+      <w:r>
+        <w:t>Durante el análisis de los datos se encontraron diferencias notables entre los aspirantes no aceptados y los aceptados, entre las cuales se encuentran que:</w:t>
+      </w:r>
+    </w:p>
+    <w:p>
+      <w:r>
+        <w:t>El promedio mínimo de los aceptados resultó ser de 75 puntos. La edad máxima de 51 años, mientras que predominaron los adultos jóvenes en el grupo de aceptados. El máximo de experiencia fue de 17 años, mientras que predominaron los aceptados con experiencia laboral entre 0 y 5 años. La proporción de mujeres aceptadas resultó ser curiosamente mayor que la proporción de hombres aceptados, aunque en cuanto a la cantidad predominaron siempre los hombres en todo el proceso. Y de forma similar se observó un predominio de los estudiantes nacionales.</w:t>
+      </w:r>
+    </w:p>
+    <w:p>
+      <w:r>
+        <w:t>Todos estos resultados se tabularon en forma de gráficos y tablas. Encontrando finalmente a partir de la generación de un KPI que resumiera todos estos aspectos que existió una media de 6</w:t>
+      </w:r>
+      <w:r>
+        <w:t>6</w:t>
+      </w:r>
+      <w:r>
+        <w:t xml:space="preserve"> puntos para los no aceptados y de 71 para los aceptados.</w:t>
+      </w:r>
+    </w:p>
+    <w:p>
+      <w:pPr>
+        <w:rPr>
+          <w:u w:val="single"/>
+        </w:rPr>
+      </w:pPr>
+    </w:p>
+    <w:p>
+      <w:pPr>
+        <w:rPr>
+          <w:rFonts w:ascii="Segoe UI" w:hAnsi="Segoe UI" w:cs="Segoe UI"/>
+          <w:color w:val="242424"/>
+          <w:sz w:val="26"/>
+          <w:szCs w:val="26"/>
+          <w:shd w:val="clear" w:color="auto" w:fill="E8F2F4"/>
+        </w:rPr>
+      </w:pPr>
+      <w:r>
+        <w:rPr>
+          <w:rFonts w:ascii="Segoe UI" w:hAnsi="Segoe UI" w:cs="Segoe UI"/>
+          <w:color w:val="242424"/>
+          <w:sz w:val="26"/>
+          <w:szCs w:val="26"/>
+          <w:shd w:val="clear" w:color="auto" w:fill="E8F2F4"/>
+        </w:rPr>
+        <w:t>¿Cual sería tu elemento dramático que esperas captura la atención de tu audiencia?</w:t>
+      </w:r>
+    </w:p>
+    <w:p>
+      <w:r>
+        <w:t>Se espera que al ver los resultados la audiencia logre evaluar rápidamente los aspectos históricos del proceso de selección de los aspirantes a la Maestría en Ciencia de Datos de la UNISON; y cuanto ha subido el nivel de exigencia para ingresar a la misma. De esta forma, reflexionando a partir de su experiencia personal con los estudiantes de años anteriores y viendo estos datos tendrían mayor seguridad a la hora de redirigir o modificar alguno de los aspectos del proceso de selección, si fuera el caso.</w:t>
+      </w:r>
+    </w:p>
+    <w:p/>
+    <w:p>
+      <w:r>
         <w:br w:type="page"/>
       </w:r>
     </w:p>
     <w:p>
       <w:pPr>
-        <w:rPr>
-          <w:rFonts w:ascii="Segoe UI" w:hAnsi="Segoe UI" w:cs="Segoe UI"/>
-          <w:color w:val="242424"/>
-          <w:sz w:val="26"/>
-          <w:szCs w:val="26"/>
-          <w:shd w:val="clear" w:color="auto" w:fill="E8F2F4"/>
-        </w:rPr>
-      </w:pPr>
-      <w:r>
         <w:rPr>
           <w:rFonts w:ascii="Segoe UI" w:hAnsi="Segoe UI" w:cs="Segoe UI"/>
           <w:color w:val="014446"/>
@@ -1523,103 +1434,8 @@
           <w:szCs w:val="32"/>
           <w:shd w:val="clear" w:color="auto" w:fill="E8F2F4"/>
         </w:rPr>
-        <w:lastRenderedPageBreak/>
-        <w:t>Arco narrativo</w:t>
-      </w:r>
-    </w:p>
-    <w:p>
-      <w:r>
-        <w:t>Durante el proceso de selección de aplicantes a la maestría en Ciencia de Datos de la Universidad de Sonora, se aspira a que el conjunto de estudiantes seleccionados o aceptados sea: el que mejor desempeño tenga, que represente de la forma más acertada a la población total de aplicantes y que sea lo más heterogénea posible. Ante esto, una problemática que se tiene es: ¿Los criterios actuales de evaluación están admitiendo un grupo de estudiantes con estas características?</w:t>
-      </w:r>
-    </w:p>
-    <w:p>
-      <w:r>
-        <w:t>Para analizar este dilema, se tienen disponibles los datos de aplicantes a la maestría en Ciencia de Datos de los últimos cuatro años. De estos datos, se seleccionaron características como sexo, edad y promedio de licenciatura.</w:t>
-      </w:r>
-    </w:p>
-    <w:p>
-      <w:r>
-        <w:t>La historia que intentamos contar se va a enfocar en estudiar las relaciones entre los aspirantes y los aceptados, en función variables dadas.</w:t>
-      </w:r>
-    </w:p>
-    <w:p>
-      <w:r>
-        <w:t>Durante el análisis de los datos se encontraron diferencias notables entre los aspirantes no aceptados y los aceptados, entre las cuales se encuentran que:</w:t>
-      </w:r>
-    </w:p>
-    <w:p>
-      <w:r>
-        <w:t>El promedio mínimo de los aceptados resultó ser de 75 puntos. La edad máxima de 51 años, mientras que predominaron los adultos jóvenes en el grupo de aceptados. El máximo de experiencia fue de 17 años, mientras que predominaron los aceptados con experiencia laboral entre 0 y 5 años. La proporción de mujeres aceptadas resultó ser curiosamente mayor que la proporción de hombres aceptados, aunque en cuanto a la cantidad predominaron siempre los hombres en todo el proceso. Y de forma similar se observó un predominio de los estudiantes nacionales.</w:t>
-      </w:r>
-    </w:p>
-    <w:p>
-      <w:r>
-        <w:t>Todos estos resultados se tabularon en forma de gráficos y tablas. Encontrando finalmente a partir de la generación de un KPI que resumiera todos estos aspectos que existió una media de 64.9 puntos para los no aceptados y de 71,1 para los aceptados.</w:t>
-      </w:r>
-    </w:p>
-    <w:p>
-      <w:pPr>
-        <w:rPr>
-          <w:u w:val="single"/>
-        </w:rPr>
-      </w:pPr>
-    </w:p>
-    <w:p>
-      <w:pPr>
-        <w:rPr>
-          <w:rFonts w:ascii="Segoe UI" w:hAnsi="Segoe UI" w:cs="Segoe UI"/>
-          <w:color w:val="242424"/>
-          <w:sz w:val="26"/>
-          <w:szCs w:val="26"/>
-          <w:shd w:val="clear" w:color="auto" w:fill="E8F2F4"/>
-        </w:rPr>
-      </w:pPr>
-      <w:r>
-        <w:rPr>
-          <w:rFonts w:ascii="Segoe UI" w:hAnsi="Segoe UI" w:cs="Segoe UI"/>
-          <w:color w:val="242424"/>
-          <w:sz w:val="26"/>
-          <w:szCs w:val="26"/>
-          <w:shd w:val="clear" w:color="auto" w:fill="E8F2F4"/>
-        </w:rPr>
-        <w:t>¿</w:t>
-      </w:r>
-      <w:proofErr w:type="spellStart"/>
-      <w:r>
-        <w:rPr>
-          <w:rFonts w:ascii="Segoe UI" w:hAnsi="Segoe UI" w:cs="Segoe UI"/>
-          <w:color w:val="242424"/>
-          <w:sz w:val="26"/>
-          <w:szCs w:val="26"/>
-          <w:shd w:val="clear" w:color="auto" w:fill="E8F2F4"/>
-        </w:rPr>
-        <w:t>Cual</w:t>
-      </w:r>
-      <w:proofErr w:type="spellEnd"/>
-      <w:r>
-        <w:rPr>
-          <w:rFonts w:ascii="Segoe UI" w:hAnsi="Segoe UI" w:cs="Segoe UI"/>
-          <w:color w:val="242424"/>
-          <w:sz w:val="26"/>
-          <w:szCs w:val="26"/>
-          <w:shd w:val="clear" w:color="auto" w:fill="E8F2F4"/>
-        </w:rPr>
-        <w:t xml:space="preserve"> sería tu elemento dramático que esperas captura la atención de tu audiencia?</w:t>
-      </w:r>
-    </w:p>
-    <w:p>
-      <w:r>
-        <w:t>Se espera que al ver los resultados la audiencia logre evaluar rápidamente los aspectos históricos del proceso de selección de los aspirantes a la Maestría en Ciencia de Datos de la UNISON; y cuanto ha subido el nivel de exigencia para ingresar a la misma. De esta forma, reflexionando a partir de su experiencia personal con los estudiantes de años anteriores y viendo estos datos tendrían mayor seguridad a la hora de redirigir o modificar alguno de los aspectos del proceso de selección, si fuera el caso.</w:t>
-      </w:r>
-    </w:p>
-    <w:p/>
-    <w:p>
-      <w:r>
-        <w:br w:type="page"/>
-      </w:r>
-    </w:p>
-    <w:p>
-      <w:pPr>
+      </w:pPr>
+      <w:r>
         <w:rPr>
           <w:rFonts w:ascii="Segoe UI" w:hAnsi="Segoe UI" w:cs="Segoe UI"/>
           <w:color w:val="014446"/>
@@ -1627,15 +1443,6 @@
           <w:szCs w:val="32"/>
           <w:shd w:val="clear" w:color="auto" w:fill="E8F2F4"/>
         </w:rPr>
-      </w:pPr>
-      <w:r>
-        <w:rPr>
-          <w:rFonts w:ascii="Segoe UI" w:hAnsi="Segoe UI" w:cs="Segoe UI"/>
-          <w:color w:val="014446"/>
-          <w:sz w:val="32"/>
-          <w:szCs w:val="32"/>
-          <w:shd w:val="clear" w:color="auto" w:fill="E8F2F4"/>
-        </w:rPr>
         <w:lastRenderedPageBreak/>
         <w:t>Visualización</w:t>
       </w:r>
@@ -1659,31 +1466,7 @@
           <w:shd w:val="clear" w:color="auto" w:fill="E8F2F4"/>
           <w:lang w:eastAsia="es-MX"/>
         </w:rPr>
-        <w:t xml:space="preserve">Agrega un archivo con un borrador de </w:t>
-      </w:r>
-      <w:proofErr w:type="spellStart"/>
-      <w:r>
-        <w:rPr>
-          <w:rFonts w:ascii="Segoe UI" w:eastAsia="Times New Roman" w:hAnsi="Segoe UI" w:cs="Segoe UI"/>
-          <w:color w:val="242424"/>
-          <w:sz w:val="26"/>
-          <w:szCs w:val="26"/>
-          <w:shd w:val="clear" w:color="auto" w:fill="E8F2F4"/>
-          <w:lang w:eastAsia="es-MX"/>
-        </w:rPr>
-        <w:t>como</w:t>
-      </w:r>
-      <w:proofErr w:type="spellEnd"/>
-      <w:r>
-        <w:rPr>
-          <w:rFonts w:ascii="Segoe UI" w:eastAsia="Times New Roman" w:hAnsi="Segoe UI" w:cs="Segoe UI"/>
-          <w:color w:val="242424"/>
-          <w:sz w:val="26"/>
-          <w:szCs w:val="26"/>
-          <w:shd w:val="clear" w:color="auto" w:fill="E8F2F4"/>
-          <w:lang w:eastAsia="es-MX"/>
-        </w:rPr>
-        <w:t xml:space="preserve"> se haría la visualización. Si es un tablero, recuerda usar la técnica de la forma de F, y cuidar el orden de acuerdo a la historia que se está contando.</w:t>
+        <w:t>Agrega un archivo con un borrador de como se haría la visualización. Si es un tablero, recuerda usar la técnica de la forma de F, y cuidar el orden de acuerdo a la historia que se está contando.</w:t>
       </w:r>
     </w:p>
     <w:p/>
@@ -1739,6 +1522,270 @@
     </w:sectPr>
   </w:body>
 </w:document>
+</file>
+
+<file path=word/numbering.xml><?xml version="1.0" encoding="utf-8"?>
+<w:numbering xmlns:wpc="http://schemas.microsoft.com/office/word/2010/wordprocessingCanvas" xmlns:cx="http://schemas.microsoft.com/office/drawing/2014/chartex" xmlns:cx1="http://schemas.microsoft.com/office/drawing/2015/9/8/chartex" xmlns:cx2="http://schemas.microsoft.com/office/drawing/2015/10/21/chartex" xmlns:cx3="http://schemas.microsoft.com/office/drawing/2016/5/9/chartex" xmlns:cx4="http://schemas.microsoft.com/office/drawing/2016/5/10/chartex" xmlns:cx5="http://schemas.microsoft.com/office/drawing/2016/5/11/chartex" xmlns:cx6="http://schemas.microsoft.com/office/drawing/2016/5/12/chartex" xmlns:cx7="http://schemas.microsoft.com/office/drawing/2016/5/13/chartex" xmlns:cx8="http://schemas.microsoft.com/office/drawing/2016/5/14/chartex" xmlns:mc="http://schemas.openxmlformats.org/markup-compatibility/2006" xmlns:aink="http://schemas.microsoft.com/office/drawing/2016/ink" xmlns:am3d="http://schemas.microsoft.com/office/drawing/2017/model3d" xmlns:o="urn:schemas-microsoft-com:office:office" xmlns:r="http://schemas.openxmlformats.org/officeDocument/2006/relationships" xmlns:m="http://schemas.openxmlformats.org/officeDocument/2006/math" xmlns:v="urn:schemas-microsoft-com:vml" xmlns:wp14="http://schemas.microsoft.com/office/word/2010/wordprocessingDrawing" xmlns:wp="http://schemas.openxmlformats.org/drawingml/2006/wordprocessingDrawing" xmlns:w10="urn:schemas-microsoft-com:office:word" xmlns:w="http://schemas.openxmlformats.org/wordprocessingml/2006/main" xmlns:w14="http://schemas.microsoft.com/office/word/2010/wordml" xmlns:w15="http://schemas.microsoft.com/office/word/2012/wordml" xmlns:w16cex="http://schemas.microsoft.com/office/word/2018/wordml/cex" xmlns:w16cid="http://schemas.microsoft.com/office/word/2016/wordml/cid" xmlns:w16="http://schemas.microsoft.com/office/word/2018/wordml" xmlns:w16sdtdh="http://schemas.microsoft.com/office/word/2020/wordml/sdtdatahash" xmlns:w16se="http://schemas.microsoft.com/office/word/2015/wordml/symex" xmlns:wpg="http://schemas.microsoft.com/office/word/2010/wordprocessingGroup" xmlns:wpi="http://schemas.microsoft.com/office/word/2010/wordprocessingInk" xmlns:wne="http://schemas.microsoft.com/office/word/2006/wordml" xmlns:wps="http://schemas.microsoft.com/office/word/2010/wordprocessingShape" mc:Ignorable="w14 w15 w16se w16cid w16 w16cex w16sdtdh wp14">
+  <w:abstractNum w:abstractNumId="0" w15:restartNumberingAfterBreak="0">
+    <w:nsid w:val="654552D8"/>
+    <w:multiLevelType w:val="hybridMultilevel"/>
+    <w:tmpl w:val="DD8026F8"/>
+    <w:lvl w:ilvl="0" w:tplc="57CE0D1C">
+      <w:start w:val="1"/>
+      <w:numFmt w:val="bullet"/>
+      <w:lvlText w:val="•"/>
+      <w:lvlJc w:val="left"/>
+      <w:pPr>
+        <w:tabs>
+          <w:tab w:val="num" w:pos="720"/>
+        </w:tabs>
+        <w:ind w:left="720" w:hanging="360"/>
+      </w:pPr>
+      <w:rPr>
+        <w:rFonts w:ascii="Arial" w:hAnsi="Arial" w:hint="default"/>
+      </w:rPr>
+    </w:lvl>
+    <w:lvl w:ilvl="1" w:tplc="63B201EE" w:tentative="1">
+      <w:start w:val="1"/>
+      <w:numFmt w:val="bullet"/>
+      <w:lvlText w:val="•"/>
+      <w:lvlJc w:val="left"/>
+      <w:pPr>
+        <w:tabs>
+          <w:tab w:val="num" w:pos="1440"/>
+        </w:tabs>
+        <w:ind w:left="1440" w:hanging="360"/>
+      </w:pPr>
+      <w:rPr>
+        <w:rFonts w:ascii="Arial" w:hAnsi="Arial" w:hint="default"/>
+      </w:rPr>
+    </w:lvl>
+    <w:lvl w:ilvl="2" w:tplc="412EE31E" w:tentative="1">
+      <w:start w:val="1"/>
+      <w:numFmt w:val="bullet"/>
+      <w:lvlText w:val="•"/>
+      <w:lvlJc w:val="left"/>
+      <w:pPr>
+        <w:tabs>
+          <w:tab w:val="num" w:pos="2160"/>
+        </w:tabs>
+        <w:ind w:left="2160" w:hanging="360"/>
+      </w:pPr>
+      <w:rPr>
+        <w:rFonts w:ascii="Arial" w:hAnsi="Arial" w:hint="default"/>
+      </w:rPr>
+    </w:lvl>
+    <w:lvl w:ilvl="3" w:tplc="78EEBA8C" w:tentative="1">
+      <w:start w:val="1"/>
+      <w:numFmt w:val="bullet"/>
+      <w:lvlText w:val="•"/>
+      <w:lvlJc w:val="left"/>
+      <w:pPr>
+        <w:tabs>
+          <w:tab w:val="num" w:pos="2880"/>
+        </w:tabs>
+        <w:ind w:left="2880" w:hanging="360"/>
+      </w:pPr>
+      <w:rPr>
+        <w:rFonts w:ascii="Arial" w:hAnsi="Arial" w:hint="default"/>
+      </w:rPr>
+    </w:lvl>
+    <w:lvl w:ilvl="4" w:tplc="0186DD66" w:tentative="1">
+      <w:start w:val="1"/>
+      <w:numFmt w:val="bullet"/>
+      <w:lvlText w:val="•"/>
+      <w:lvlJc w:val="left"/>
+      <w:pPr>
+        <w:tabs>
+          <w:tab w:val="num" w:pos="3600"/>
+        </w:tabs>
+        <w:ind w:left="3600" w:hanging="360"/>
+      </w:pPr>
+      <w:rPr>
+        <w:rFonts w:ascii="Arial" w:hAnsi="Arial" w:hint="default"/>
+      </w:rPr>
+    </w:lvl>
+    <w:lvl w:ilvl="5" w:tplc="3C167460" w:tentative="1">
+      <w:start w:val="1"/>
+      <w:numFmt w:val="bullet"/>
+      <w:lvlText w:val="•"/>
+      <w:lvlJc w:val="left"/>
+      <w:pPr>
+        <w:tabs>
+          <w:tab w:val="num" w:pos="4320"/>
+        </w:tabs>
+        <w:ind w:left="4320" w:hanging="360"/>
+      </w:pPr>
+      <w:rPr>
+        <w:rFonts w:ascii="Arial" w:hAnsi="Arial" w:hint="default"/>
+      </w:rPr>
+    </w:lvl>
+    <w:lvl w:ilvl="6" w:tplc="26A2667E" w:tentative="1">
+      <w:start w:val="1"/>
+      <w:numFmt w:val="bullet"/>
+      <w:lvlText w:val="•"/>
+      <w:lvlJc w:val="left"/>
+      <w:pPr>
+        <w:tabs>
+          <w:tab w:val="num" w:pos="5040"/>
+        </w:tabs>
+        <w:ind w:left="5040" w:hanging="360"/>
+      </w:pPr>
+      <w:rPr>
+        <w:rFonts w:ascii="Arial" w:hAnsi="Arial" w:hint="default"/>
+      </w:rPr>
+    </w:lvl>
+    <w:lvl w:ilvl="7" w:tplc="60003676" w:tentative="1">
+      <w:start w:val="1"/>
+      <w:numFmt w:val="bullet"/>
+      <w:lvlText w:val="•"/>
+      <w:lvlJc w:val="left"/>
+      <w:pPr>
+        <w:tabs>
+          <w:tab w:val="num" w:pos="5760"/>
+        </w:tabs>
+        <w:ind w:left="5760" w:hanging="360"/>
+      </w:pPr>
+      <w:rPr>
+        <w:rFonts w:ascii="Arial" w:hAnsi="Arial" w:hint="default"/>
+      </w:rPr>
+    </w:lvl>
+    <w:lvl w:ilvl="8" w:tplc="9E2EC802" w:tentative="1">
+      <w:start w:val="1"/>
+      <w:numFmt w:val="bullet"/>
+      <w:lvlText w:val="•"/>
+      <w:lvlJc w:val="left"/>
+      <w:pPr>
+        <w:tabs>
+          <w:tab w:val="num" w:pos="6480"/>
+        </w:tabs>
+        <w:ind w:left="6480" w:hanging="360"/>
+      </w:pPr>
+      <w:rPr>
+        <w:rFonts w:ascii="Arial" w:hAnsi="Arial" w:hint="default"/>
+      </w:rPr>
+    </w:lvl>
+  </w:abstractNum>
+  <w:abstractNum w:abstractNumId="1" w15:restartNumberingAfterBreak="0">
+    <w:nsid w:val="73A96FF1"/>
+    <w:multiLevelType w:val="hybridMultilevel"/>
+    <w:tmpl w:val="A2E46FEE"/>
+    <w:lvl w:ilvl="0" w:tplc="080A0001">
+      <w:start w:val="1"/>
+      <w:numFmt w:val="bullet"/>
+      <w:lvlText w:val=""/>
+      <w:lvlJc w:val="left"/>
+      <w:pPr>
+        <w:ind w:left="720" w:hanging="360"/>
+      </w:pPr>
+      <w:rPr>
+        <w:rFonts w:ascii="Symbol" w:hAnsi="Symbol" w:hint="default"/>
+      </w:rPr>
+    </w:lvl>
+    <w:lvl w:ilvl="1" w:tplc="080A0003" w:tentative="1">
+      <w:start w:val="1"/>
+      <w:numFmt w:val="bullet"/>
+      <w:lvlText w:val="o"/>
+      <w:lvlJc w:val="left"/>
+      <w:pPr>
+        <w:ind w:left="1440" w:hanging="360"/>
+      </w:pPr>
+      <w:rPr>
+        <w:rFonts w:ascii="Courier New" w:hAnsi="Courier New" w:cs="Courier New" w:hint="default"/>
+      </w:rPr>
+    </w:lvl>
+    <w:lvl w:ilvl="2" w:tplc="080A0005" w:tentative="1">
+      <w:start w:val="1"/>
+      <w:numFmt w:val="bullet"/>
+      <w:lvlText w:val=""/>
+      <w:lvlJc w:val="left"/>
+      <w:pPr>
+        <w:ind w:left="2160" w:hanging="360"/>
+      </w:pPr>
+      <w:rPr>
+        <w:rFonts w:ascii="Wingdings" w:hAnsi="Wingdings" w:hint="default"/>
+      </w:rPr>
+    </w:lvl>
+    <w:lvl w:ilvl="3" w:tplc="080A0001" w:tentative="1">
+      <w:start w:val="1"/>
+      <w:numFmt w:val="bullet"/>
+      <w:lvlText w:val=""/>
+      <w:lvlJc w:val="left"/>
+      <w:pPr>
+        <w:ind w:left="2880" w:hanging="360"/>
+      </w:pPr>
+      <w:rPr>
+        <w:rFonts w:ascii="Symbol" w:hAnsi="Symbol" w:hint="default"/>
+      </w:rPr>
+    </w:lvl>
+    <w:lvl w:ilvl="4" w:tplc="080A0003" w:tentative="1">
+      <w:start w:val="1"/>
+      <w:numFmt w:val="bullet"/>
+      <w:lvlText w:val="o"/>
+      <w:lvlJc w:val="left"/>
+      <w:pPr>
+        <w:ind w:left="3600" w:hanging="360"/>
+      </w:pPr>
+      <w:rPr>
+        <w:rFonts w:ascii="Courier New" w:hAnsi="Courier New" w:cs="Courier New" w:hint="default"/>
+      </w:rPr>
+    </w:lvl>
+    <w:lvl w:ilvl="5" w:tplc="080A0005" w:tentative="1">
+      <w:start w:val="1"/>
+      <w:numFmt w:val="bullet"/>
+      <w:lvlText w:val=""/>
+      <w:lvlJc w:val="left"/>
+      <w:pPr>
+        <w:ind w:left="4320" w:hanging="360"/>
+      </w:pPr>
+      <w:rPr>
+        <w:rFonts w:ascii="Wingdings" w:hAnsi="Wingdings" w:hint="default"/>
+      </w:rPr>
+    </w:lvl>
+    <w:lvl w:ilvl="6" w:tplc="080A0001" w:tentative="1">
+      <w:start w:val="1"/>
+      <w:numFmt w:val="bullet"/>
+      <w:lvlText w:val=""/>
+      <w:lvlJc w:val="left"/>
+      <w:pPr>
+        <w:ind w:left="5040" w:hanging="360"/>
+      </w:pPr>
+      <w:rPr>
+        <w:rFonts w:ascii="Symbol" w:hAnsi="Symbol" w:hint="default"/>
+      </w:rPr>
+    </w:lvl>
+    <w:lvl w:ilvl="7" w:tplc="080A0003" w:tentative="1">
+      <w:start w:val="1"/>
+      <w:numFmt w:val="bullet"/>
+      <w:lvlText w:val="o"/>
+      <w:lvlJc w:val="left"/>
+      <w:pPr>
+        <w:ind w:left="5760" w:hanging="360"/>
+      </w:pPr>
+      <w:rPr>
+        <w:rFonts w:ascii="Courier New" w:hAnsi="Courier New" w:cs="Courier New" w:hint="default"/>
+      </w:rPr>
+    </w:lvl>
+    <w:lvl w:ilvl="8" w:tplc="080A0005" w:tentative="1">
+      <w:start w:val="1"/>
+      <w:numFmt w:val="bullet"/>
+      <w:lvlText w:val=""/>
+      <w:lvlJc w:val="left"/>
+      <w:pPr>
+        <w:ind w:left="6480" w:hanging="360"/>
+      </w:pPr>
+      <w:rPr>
+        <w:rFonts w:ascii="Wingdings" w:hAnsi="Wingdings" w:hint="default"/>
+      </w:rPr>
+    </w:lvl>
+  </w:abstractNum>
+  <w:num w:numId="1">
+    <w:abstractNumId w:val="0"/>
+  </w:num>
+  <w:num w:numId="2">
+    <w:abstractNumId w:val="1"/>
+  </w:num>
+</w:numbering>
 </file>
 
 <file path=word/styles.xml><?xml version="1.0" encoding="utf-8"?>
@@ -2143,7 +2190,6 @@
   <w:style w:type="character" w:default="1" w:styleId="Fuentedeprrafopredeter">
     <w:name w:val="Default Paragraph Font"/>
     <w:uiPriority w:val="1"/>
-    <w:semiHidden/>
     <w:unhideWhenUsed/>
   </w:style>
   <w:style w:type="table" w:default="1" w:styleId="Tablanormal">
@@ -2171,6 +2217,17 @@
     <w:name w:val="text-format-content"/>
     <w:basedOn w:val="Fuentedeprrafopredeter"/>
     <w:rsid w:val="00D71E61"/>
+  </w:style>
+  <w:style w:type="paragraph" w:styleId="Prrafodelista">
+    <w:name w:val="List Paragraph"/>
+    <w:basedOn w:val="Normal"/>
+    <w:uiPriority w:val="34"/>
+    <w:qFormat/>
+    <w:rsid w:val="00A26560"/>
+    <w:pPr>
+      <w:ind w:left="720"/>
+      <w:contextualSpacing/>
+    </w:pPr>
   </w:style>
 </w:styles>
 </file>

</xml_diff>